<commit_message>
Corretti diagrammi uml, documentazione tecnica e presentazione
</commit_message>
<xml_diff>
--- a/Documentazione/Documentazione tecnica.docx
+++ b/Documentazione/Documentazione tecnica.docx
@@ -696,13 +696,30 @@
       <w:r>
         <w:fldChar w:fldCharType="separate"/>
       </w:r>
-      <w:hyperlink w:anchor="_Toc157262819" w:history="1">
+      <w:hyperlink w:anchor="_Toc157506993" w:history="1">
         <w:r>
           <w:rPr>
             <w:rStyle w:val="Collegamentoipertestuale"/>
             <w:noProof/>
+            <w:lang w:val="en-GB"/>
           </w:rPr>
-          <w:t>Figura 1 - Statechart Diagram</w:t>
+          <w:t>Figura 1 - Stat</w:t>
+        </w:r>
+        <w:r>
+          <w:rPr>
+            <w:rStyle w:val="Collegamentoipertestuale"/>
+            <w:noProof/>
+            <w:lang w:val="en-GB"/>
+          </w:rPr>
+          <w:t>e</w:t>
+        </w:r>
+        <w:r>
+          <w:rPr>
+            <w:rStyle w:val="Collegamentoipertestuale"/>
+            <w:noProof/>
+            <w:lang w:val="en-GB"/>
+          </w:rPr>
+          <w:t>chart Diagram</w:t>
         </w:r>
         <w:r>
           <w:rPr>
@@ -723,7 +740,7 @@
             <w:noProof/>
             <w:webHidden/>
           </w:rPr>
-          <w:instrText xml:space="preserve"> PAGEREF _Toc157262819 \h </w:instrText>
+          <w:instrText xml:space="preserve"> PAGEREF _Toc157506993 \h </w:instrText>
         </w:r>
         <w:r>
           <w:rPr>
@@ -769,7 +786,7 @@
           <w:lang w:val="en-GB" w:eastAsia="en-GB"/>
         </w:rPr>
       </w:pPr>
-      <w:hyperlink w:anchor="_Toc157262820" w:history="1">
+      <w:hyperlink w:anchor="_Toc157506994" w:history="1">
         <w:r>
           <w:rPr>
             <w:rStyle w:val="Collegamentoipertestuale"/>
@@ -796,7 +813,7 @@
             <w:noProof/>
             <w:webHidden/>
           </w:rPr>
-          <w:instrText xml:space="preserve"> PAGEREF _Toc157262820 \h </w:instrText>
+          <w:instrText xml:space="preserve"> PAGEREF _Toc157506994 \h </w:instrText>
         </w:r>
         <w:r>
           <w:rPr>
@@ -842,7 +859,7 @@
           <w:lang w:val="en-GB" w:eastAsia="en-GB"/>
         </w:rPr>
       </w:pPr>
-      <w:hyperlink w:anchor="_Toc157262821" w:history="1">
+      <w:hyperlink w:anchor="_Toc157506995" w:history="1">
         <w:r>
           <w:rPr>
             <w:rStyle w:val="Collegamentoipertestuale"/>
@@ -869,7 +886,7 @@
             <w:noProof/>
             <w:webHidden/>
           </w:rPr>
-          <w:instrText xml:space="preserve"> PAGEREF _Toc157262821 \h </w:instrText>
+          <w:instrText xml:space="preserve"> PAGEREF _Toc157506995 \h </w:instrText>
         </w:r>
         <w:r>
           <w:rPr>
@@ -915,7 +932,7 @@
           <w:lang w:val="en-GB" w:eastAsia="en-GB"/>
         </w:rPr>
       </w:pPr>
-      <w:hyperlink w:anchor="_Toc157262822" w:history="1">
+      <w:hyperlink w:anchor="_Toc157506996" w:history="1">
         <w:r>
           <w:rPr>
             <w:rStyle w:val="Collegamentoipertestuale"/>
@@ -942,7 +959,7 @@
             <w:noProof/>
             <w:webHidden/>
           </w:rPr>
-          <w:instrText xml:space="preserve"> PAGEREF _Toc157262822 \h </w:instrText>
+          <w:instrText xml:space="preserve"> PAGEREF _Toc157506996 \h </w:instrText>
         </w:r>
         <w:r>
           <w:rPr>
@@ -1277,7 +1294,16 @@
         <w:t xml:space="preserve"> linguaggio</w:t>
       </w:r>
       <w:r>
-        <w:t xml:space="preserve"> ad-hoc;</w:t>
+        <w:t xml:space="preserve"> ad-hoc</w:t>
+      </w:r>
+      <w:r>
+        <w:t xml:space="preserve"> </w:t>
+      </w:r>
+      <w:r>
+        <w:t>(funzione abilitata alla pressione del pulsante “Toggle File”)</w:t>
+      </w:r>
+      <w:r>
+        <w:t>;</w:t>
       </w:r>
     </w:p>
     <w:p>
@@ -1352,22 +1378,19 @@
         <w:t>s</w:t>
       </w:r>
       <w:r>
-        <w:t>e la richiesta http presente nel box dedicato non presenta errori, tradurre la richiesta in codice Java</w:t>
-      </w:r>
-      <w:r>
-        <w:t>,</w:t>
-      </w:r>
-      <w:r>
-        <w:t xml:space="preserve"> che viene mostrato in un </w:t>
-      </w:r>
-      <w:r>
-        <w:t>apposito</w:t>
-      </w:r>
-      <w:r>
-        <w:t xml:space="preserve"> box di testo</w:t>
-      </w:r>
-      <w:r>
-        <w:t>;</w:t>
+        <w:t>e</w:t>
+      </w:r>
+      <w:r>
+        <w:t xml:space="preserve"> “Toggle file”</w:t>
+      </w:r>
+      <w:r>
+        <w:t xml:space="preserve"> si trova nello stato “attivo”, il programma preleverà il testo da tradurre dal file specificato nell’operazione di import, altrimenti, nel caso contrario, dalla casella di testo </w:t>
+      </w:r>
+      <w:r>
+        <w:t xml:space="preserve">di input. </w:t>
+      </w:r>
+      <w:r>
+        <w:t>All’avvio dell’applicazione questo pulsante è impostato di default nello stato “attivo”.</w:t>
       </w:r>
     </w:p>
     <w:p>
@@ -1383,19 +1406,28 @@
         <w:t>s</w:t>
       </w:r>
       <w:r>
-        <w:t xml:space="preserve">e la richiesta http presenta uno o più errori, mostrare la lista degli errori </w:t>
-      </w:r>
-      <w:r>
-        <w:t>e</w:t>
-      </w:r>
-      <w:r>
-        <w:t xml:space="preserve">, eventualmente, la posizione dell’elemento che ha generato tale errore (nessun codice </w:t>
-      </w:r>
-      <w:r>
-        <w:t xml:space="preserve">Java </w:t>
-      </w:r>
-      <w:r>
-        <w:t>viene generato);</w:t>
+        <w:t xml:space="preserve">e la richiesta http </w:t>
+      </w:r>
+      <w:r>
+        <w:t>in input</w:t>
+      </w:r>
+      <w:r>
+        <w:t xml:space="preserve"> non presenta errori, tradurre la richiesta in codice Java</w:t>
+      </w:r>
+      <w:r>
+        <w:t>,</w:t>
+      </w:r>
+      <w:r>
+        <w:t xml:space="preserve"> che viene mostrato in un </w:t>
+      </w:r>
+      <w:r>
+        <w:t>apposito</w:t>
+      </w:r>
+      <w:r>
+        <w:t xml:space="preserve"> box di testo</w:t>
+      </w:r>
+      <w:r>
+        <w:t>;</w:t>
       </w:r>
     </w:p>
     <w:p>
@@ -1408,6 +1440,34 @@
         <w:jc w:val="both"/>
       </w:pPr>
       <w:r>
+        <w:t>s</w:t>
+      </w:r>
+      <w:r>
+        <w:t xml:space="preserve">e la richiesta http presenta uno o più errori, mostrare la lista degli errori </w:t>
+      </w:r>
+      <w:r>
+        <w:t>e</w:t>
+      </w:r>
+      <w:r>
+        <w:t xml:space="preserve">, eventualmente, la posizione dell’elemento che ha generato tale errore (nessun codice </w:t>
+      </w:r>
+      <w:r>
+        <w:t xml:space="preserve">Java </w:t>
+      </w:r>
+      <w:r>
+        <w:t>viene generato);</w:t>
+      </w:r>
+    </w:p>
+    <w:p>
+      <w:pPr>
+        <w:pStyle w:val="Paragrafoelenco"/>
+        <w:numPr>
+          <w:ilvl w:val="1"/>
+          <w:numId w:val="2"/>
+        </w:numPr>
+        <w:jc w:val="both"/>
+      </w:pPr>
+      <w:r>
         <w:t>m</w:t>
       </w:r>
       <w:r>
@@ -1469,10 +1529,10 @@
           <w:noProof/>
         </w:rPr>
         <w:drawing>
-          <wp:inline distT="0" distB="0" distL="0" distR="0" wp14:anchorId="32B5C698" wp14:editId="4D64ABF4">
-            <wp:extent cx="6112565" cy="2286000"/>
-            <wp:effectExtent l="0" t="0" r="8255" b="0"/>
-            <wp:docPr id="1420264924" name="Immagine 1"/>
+          <wp:inline distT="0" distB="0" distL="0" distR="0" wp14:anchorId="2F959213" wp14:editId="58BF8751">
+            <wp:extent cx="6120130" cy="2019300"/>
+            <wp:effectExtent l="0" t="0" r="0" b="0"/>
+            <wp:docPr id="402790079" name="Immagine 1" descr="Immagine che contiene testo, diagramma, linea, schizzo&#10;&#10;Descrizione generata automaticamente"/>
             <wp:cNvGraphicFramePr>
               <a:graphicFrameLocks xmlns:a="http://schemas.openxmlformats.org/drawingml/2006/main" noChangeAspect="1"/>
             </wp:cNvGraphicFramePr>
@@ -1480,7 +1540,7 @@
               <a:graphicData uri="http://schemas.openxmlformats.org/drawingml/2006/picture">
                 <pic:pic xmlns:pic="http://schemas.openxmlformats.org/drawingml/2006/picture">
                   <pic:nvPicPr>
-                    <pic:cNvPr id="0" name="Picture 1"/>
+                    <pic:cNvPr id="402790079" name="Immagine 1" descr="Immagine che contiene testo, diagramma, linea, schizzo&#10;&#10;Descrizione generata automaticamente"/>
                     <pic:cNvPicPr>
                       <a:picLocks noChangeAspect="1" noChangeArrowheads="1"/>
                     </pic:cNvPicPr>
@@ -1493,13 +1553,13 @@
                         </a:ext>
                       </a:extLst>
                     </a:blip>
-                    <a:srcRect l="779" r="3427"/>
+                    <a:srcRect b="6745"/>
                     <a:stretch/>
                   </pic:blipFill>
                   <pic:spPr bwMode="auto">
                     <a:xfrm>
                       <a:off x="0" y="0"/>
-                      <a:ext cx="6112565" cy="2286000"/>
+                      <a:ext cx="6120130" cy="2019300"/>
                     </a:xfrm>
                     <a:prstGeom prst="rect">
                       <a:avLst/>
@@ -1527,16 +1587,23 @@
         <w:jc w:val="center"/>
         <w:rPr>
           <w:color w:val="auto"/>
-        </w:rPr>
-      </w:pPr>
-      <w:bookmarkStart w:id="8" w:name="_Toc157262819"/>
-      <w:r>
+          <w:lang w:val="en-GB"/>
+        </w:rPr>
+      </w:pPr>
+      <w:bookmarkStart w:id="8" w:name="_Toc157506993"/>
+      <w:r>
+        <w:rPr>
+          <w:lang w:val="en-GB"/>
+        </w:rPr>
         <w:t xml:space="preserve">Figura </w:t>
       </w:r>
       <w:r>
         <w:fldChar w:fldCharType="begin"/>
       </w:r>
       <w:r>
+        <w:rPr>
+          <w:lang w:val="en-GB"/>
+        </w:rPr>
         <w:instrText xml:space="preserve"> SEQ Figura \* ARABIC </w:instrText>
       </w:r>
       <w:r>
@@ -1545,6 +1612,7 @@
       <w:r>
         <w:rPr>
           <w:noProof/>
+          <w:lang w:val="en-GB"/>
         </w:rPr>
         <w:t>1</w:t>
       </w:r>
@@ -1555,6 +1623,9 @@
         <w:fldChar w:fldCharType="end"/>
       </w:r>
       <w:r>
+        <w:rPr>
+          <w:lang w:val="en-GB"/>
+        </w:rPr>
         <w:t xml:space="preserve"> - Statechart Diagram</w:t>
       </w:r>
       <w:bookmarkEnd w:id="8"/>
@@ -2225,7 +2296,13 @@
         <w:t>i</w:t>
       </w:r>
       <w:r>
-        <w:t>nserimento di token che non rispettano la struttura della grammatica (errori sintattici);</w:t>
+        <w:t>nserimento di</w:t>
+      </w:r>
+      <w:r>
+        <w:t xml:space="preserve"> sequenze di</w:t>
+      </w:r>
+      <w:r>
+        <w:t xml:space="preserve"> token che non rispettano la struttura della grammatica (errori sintattici);</w:t>
       </w:r>
     </w:p>
     <w:p>
@@ -2257,6 +2334,7 @@
         <w:jc w:val="both"/>
       </w:pPr>
       <w:r>
+        <w:lastRenderedPageBreak/>
         <w:t>nel caso di header con nome “Content-Type”, inserimento, a seguito di un</w:t>
       </w:r>
       <w:r>
@@ -2282,7 +2360,6 @@
         <w:jc w:val="both"/>
       </w:pPr>
       <w:r>
-        <w:lastRenderedPageBreak/>
         <w:t>nel caso di header con nome “Authorization”, inserimento di un ID diverso da “B</w:t>
       </w:r>
       <w:r>
@@ -3105,7 +3182,7 @@
         <w:pStyle w:val="Didascalia"/>
         <w:jc w:val="center"/>
       </w:pPr>
-      <w:bookmarkStart w:id="13" w:name="_Toc157262820"/>
+      <w:bookmarkStart w:id="13" w:name="_Toc157506994"/>
       <w:r>
         <w:t xml:space="preserve">Figura </w:t>
       </w:r>
@@ -3158,10 +3235,37 @@
         <w:t xml:space="preserve">le classi HttpLexer e HttpParser non sono </w:t>
       </w:r>
       <w:r>
-        <w:t>indicati i metodi e i campi</w:t>
-      </w:r>
-      <w:r>
-        <w:t xml:space="preserve"> ma vengono rappresentate come “black-box”, visto che sono generate automaticamente a partire dalla grammatica decorata</w:t>
+        <w:t xml:space="preserve">indicati </w:t>
+      </w:r>
+      <w:r>
+        <w:t>tutti</w:t>
+      </w:r>
+      <w:r>
+        <w:t xml:space="preserve"> metodi e i campi</w:t>
+      </w:r>
+      <w:r>
+        <w:t xml:space="preserve"> ma</w:t>
+      </w:r>
+      <w:r>
+        <w:t xml:space="preserve"> solo quelli di interesse</w:t>
+      </w:r>
+      <w:r>
+        <w:t>;</w:t>
+      </w:r>
+      <w:r>
+        <w:t xml:space="preserve"> vengono</w:t>
+      </w:r>
+      <w:r>
+        <w:t xml:space="preserve"> quindi</w:t>
+      </w:r>
+      <w:r>
+        <w:t xml:space="preserve"> rappresentate come</w:t>
+      </w:r>
+      <w:r>
+        <w:t xml:space="preserve"> una sorta di</w:t>
+      </w:r>
+      <w:r>
+        <w:t xml:space="preserve"> “black-box”, visto che sono generate automaticamente a partire dalla grammatica decorata</w:t>
       </w:r>
       <w:r>
         <w:t>:</w:t>
@@ -3177,10 +3281,10 @@
           <w:noProof/>
         </w:rPr>
         <w:drawing>
-          <wp:inline distT="0" distB="0" distL="0" distR="0" wp14:anchorId="6EEE9309" wp14:editId="34B53AEF">
-            <wp:extent cx="6118991" cy="6000750"/>
+          <wp:inline distT="0" distB="0" distL="0" distR="0" wp14:anchorId="7FD0E4D9" wp14:editId="0DD14404">
+            <wp:extent cx="6120130" cy="5848350"/>
             <wp:effectExtent l="0" t="0" r="0" b="0"/>
-            <wp:docPr id="1267620650" name="Immagine 2"/>
+            <wp:docPr id="1538095653" name="Immagine 2" descr="Immagine che contiene testo, diagramma, documento, Parallelo&#10;&#10;Descrizione generata automaticamente"/>
             <wp:cNvGraphicFramePr>
               <a:graphicFrameLocks xmlns:a="http://schemas.openxmlformats.org/drawingml/2006/main" noChangeAspect="1"/>
             </wp:cNvGraphicFramePr>
@@ -3188,12 +3292,12 @@
               <a:graphicData uri="http://schemas.openxmlformats.org/drawingml/2006/picture">
                 <pic:pic xmlns:pic="http://schemas.openxmlformats.org/drawingml/2006/picture">
                   <pic:nvPicPr>
-                    <pic:cNvPr id="0" name="Picture 2"/>
+                    <pic:cNvPr id="1538095653" name="Immagine 2" descr="Immagine che contiene testo, diagramma, documento, Parallelo&#10;&#10;Descrizione generata automaticamente"/>
                     <pic:cNvPicPr>
                       <a:picLocks noChangeAspect="1" noChangeArrowheads="1"/>
                     </pic:cNvPicPr>
                   </pic:nvPicPr>
-                  <pic:blipFill rotWithShape="1">
+                  <pic:blipFill>
                     <a:blip r:embed="rId11">
                       <a:extLst>
                         <a:ext uri="{28A0092B-C50C-407E-A947-70E740481C1C}">
@@ -3201,13 +3305,15 @@
                         </a:ext>
                       </a:extLst>
                     </a:blip>
-                    <a:srcRect l="623" r="2648"/>
-                    <a:stretch/>
+                    <a:srcRect/>
+                    <a:stretch>
+                      <a:fillRect/>
+                    </a:stretch>
                   </pic:blipFill>
                   <pic:spPr bwMode="auto">
                     <a:xfrm>
                       <a:off x="0" y="0"/>
-                      <a:ext cx="6134784" cy="6016238"/>
+                      <a:ext cx="6120130" cy="5848350"/>
                     </a:xfrm>
                     <a:prstGeom prst="rect">
                       <a:avLst/>
@@ -3216,11 +3322,6 @@
                     <a:ln>
                       <a:noFill/>
                     </a:ln>
-                    <a:extLst>
-                      <a:ext uri="{53640926-AAD7-44D8-BBD7-CCE9431645EC}">
-                        <a14:shadowObscured xmlns:a14="http://schemas.microsoft.com/office/drawing/2010/main"/>
-                      </a:ext>
-                    </a:extLst>
                   </pic:spPr>
                 </pic:pic>
               </a:graphicData>
@@ -3234,7 +3335,7 @@
         <w:pStyle w:val="Didascalia"/>
         <w:jc w:val="center"/>
       </w:pPr>
-      <w:bookmarkStart w:id="14" w:name="_Toc157262821"/>
+      <w:bookmarkStart w:id="14" w:name="_Toc157506995"/>
       <w:r>
         <w:t xml:space="preserve">Figura </w:t>
       </w:r>
@@ -3305,17 +3406,17 @@
     <w:p>
       <w:pPr>
         <w:keepNext/>
-        <w:jc w:val="both"/>
+        <w:jc w:val="center"/>
       </w:pPr>
       <w:r>
         <w:rPr>
           <w:noProof/>
         </w:rPr>
         <w:drawing>
-          <wp:inline distT="0" distB="0" distL="0" distR="0" wp14:anchorId="089F0E4D" wp14:editId="1701B018">
-            <wp:extent cx="6142469" cy="5796501"/>
+          <wp:inline distT="0" distB="0" distL="0" distR="0" wp14:anchorId="724F2587" wp14:editId="074DFA22">
+            <wp:extent cx="6120130" cy="5562600"/>
             <wp:effectExtent l="0" t="0" r="0" b="0"/>
-            <wp:docPr id="2047185099" name="Immagine 5" descr="Immagine che contiene testo, diagramma, Parallelo, numero&#10;&#10;Descrizione generata automaticamente"/>
+            <wp:docPr id="577062828" name="Immagine 3" descr="Immagine che contiene testo, diagramma, Parallelo, numero&#10;&#10;Descrizione generata automaticamente"/>
             <wp:cNvGraphicFramePr>
               <a:graphicFrameLocks xmlns:a="http://schemas.openxmlformats.org/drawingml/2006/main" noChangeAspect="1"/>
             </wp:cNvGraphicFramePr>
@@ -3323,12 +3424,12 @@
               <a:graphicData uri="http://schemas.openxmlformats.org/drawingml/2006/picture">
                 <pic:pic xmlns:pic="http://schemas.openxmlformats.org/drawingml/2006/picture">
                   <pic:nvPicPr>
-                    <pic:cNvPr id="2047185099" name="Immagine 5" descr="Immagine che contiene testo, diagramma, Parallelo, numero&#10;&#10;Descrizione generata automaticamente"/>
+                    <pic:cNvPr id="577062828" name="Immagine 3" descr="Immagine che contiene testo, diagramma, Parallelo, numero&#10;&#10;Descrizione generata automaticamente"/>
                     <pic:cNvPicPr>
                       <a:picLocks noChangeAspect="1" noChangeArrowheads="1"/>
                     </pic:cNvPicPr>
                   </pic:nvPicPr>
-                  <pic:blipFill rotWithShape="1">
+                  <pic:blipFill>
                     <a:blip r:embed="rId12">
                       <a:extLst>
                         <a:ext uri="{28A0092B-C50C-407E-A947-70E740481C1C}">
@@ -3336,13 +3437,15 @@
                         </a:ext>
                       </a:extLst>
                     </a:blip>
-                    <a:srcRect l="650" r="3080"/>
-                    <a:stretch/>
+                    <a:srcRect/>
+                    <a:stretch>
+                      <a:fillRect/>
+                    </a:stretch>
                   </pic:blipFill>
                   <pic:spPr bwMode="auto">
                     <a:xfrm>
                       <a:off x="0" y="0"/>
-                      <a:ext cx="6146225" cy="5800045"/>
+                      <a:ext cx="6120130" cy="5562600"/>
                     </a:xfrm>
                     <a:prstGeom prst="rect">
                       <a:avLst/>
@@ -3351,11 +3454,6 @@
                     <a:ln>
                       <a:noFill/>
                     </a:ln>
-                    <a:extLst>
-                      <a:ext uri="{53640926-AAD7-44D8-BBD7-CCE9431645EC}">
-                        <a14:shadowObscured xmlns:a14="http://schemas.microsoft.com/office/drawing/2010/main"/>
-                      </a:ext>
-                    </a:extLst>
                   </pic:spPr>
                 </pic:pic>
               </a:graphicData>
@@ -3369,7 +3467,7 @@
         <w:pStyle w:val="Didascalia"/>
         <w:jc w:val="center"/>
       </w:pPr>
-      <w:bookmarkStart w:id="15" w:name="_Toc157262822"/>
+      <w:bookmarkStart w:id="15" w:name="_Toc157506996"/>
       <w:r>
         <w:t xml:space="preserve">Figura </w:t>
       </w:r>
@@ -8104,6 +8202,7 @@
           <w:rFonts w:ascii="Consolas" w:hAnsi="Consolas"/>
           <w:sz w:val="20"/>
           <w:szCs w:val="20"/>
+          <w:lang w:val="en-GB"/>
         </w:rPr>
       </w:pPr>
       <w:r>
@@ -8112,6 +8211,7 @@
           <w:color w:val="660033"/>
           <w:sz w:val="20"/>
           <w:szCs w:val="20"/>
+          <w:lang w:val="en-GB"/>
         </w:rPr>
         <w:t>body</w:t>
       </w:r>
@@ -8120,14 +8220,16 @@
           <w:rFonts w:ascii="Consolas" w:hAnsi="Consolas"/>
           <w:sz w:val="20"/>
           <w:szCs w:val="20"/>
-        </w:rPr>
-        <w:br/>
-      </w:r>
-      <w:r>
-        <w:rPr>
-          <w:rFonts w:ascii="Consolas" w:hAnsi="Consolas"/>
-          <w:sz w:val="20"/>
-          <w:szCs w:val="20"/>
+          <w:lang w:val="en-GB"/>
+        </w:rPr>
+        <w:br/>
+      </w:r>
+      <w:r>
+        <w:rPr>
+          <w:rFonts w:ascii="Consolas" w:hAnsi="Consolas"/>
+          <w:sz w:val="20"/>
+          <w:szCs w:val="20"/>
+          <w:lang w:val="en-GB"/>
         </w:rPr>
         <w:tab/>
         <w:t>:</w:t>
@@ -8137,6 +8239,7 @@
           <w:rFonts w:ascii="Consolas" w:hAnsi="Consolas"/>
           <w:sz w:val="20"/>
           <w:szCs w:val="20"/>
+          <w:lang w:val="en-GB"/>
         </w:rPr>
         <w:tab/>
         <w:t>BODY_STRING</w:t>
@@ -8146,22 +8249,25 @@
           <w:rFonts w:ascii="Consolas" w:hAnsi="Consolas"/>
           <w:sz w:val="20"/>
           <w:szCs w:val="20"/>
-        </w:rPr>
-        <w:br/>
-      </w:r>
-      <w:r>
-        <w:rPr>
-          <w:rFonts w:ascii="Consolas" w:hAnsi="Consolas"/>
-          <w:sz w:val="20"/>
-          <w:szCs w:val="20"/>
-        </w:rPr>
-        <w:tab/>
-      </w:r>
-      <w:r>
-        <w:rPr>
-          <w:rFonts w:ascii="Consolas" w:hAnsi="Consolas"/>
-          <w:sz w:val="20"/>
-          <w:szCs w:val="20"/>
+          <w:lang w:val="en-GB"/>
+        </w:rPr>
+        <w:br/>
+      </w:r>
+      <w:r>
+        <w:rPr>
+          <w:rFonts w:ascii="Consolas" w:hAnsi="Consolas"/>
+          <w:sz w:val="20"/>
+          <w:szCs w:val="20"/>
+          <w:lang w:val="en-GB"/>
+        </w:rPr>
+        <w:tab/>
+      </w:r>
+      <w:r>
+        <w:rPr>
+          <w:rFonts w:ascii="Consolas" w:hAnsi="Consolas"/>
+          <w:sz w:val="20"/>
+          <w:szCs w:val="20"/>
+          <w:lang w:val="en-GB"/>
         </w:rPr>
         <w:tab/>
         <w:t>TERMINAL</w:t>
@@ -8171,14 +8277,16 @@
           <w:rFonts w:ascii="Consolas" w:hAnsi="Consolas"/>
           <w:sz w:val="20"/>
           <w:szCs w:val="20"/>
-        </w:rPr>
-        <w:br/>
-      </w:r>
-      <w:r>
-        <w:rPr>
-          <w:rFonts w:ascii="Consolas" w:hAnsi="Consolas"/>
-          <w:sz w:val="20"/>
-          <w:szCs w:val="20"/>
+          <w:lang w:val="en-GB"/>
+        </w:rPr>
+        <w:br/>
+      </w:r>
+      <w:r>
+        <w:rPr>
+          <w:rFonts w:ascii="Consolas" w:hAnsi="Consolas"/>
+          <w:sz w:val="20"/>
+          <w:szCs w:val="20"/>
+          <w:lang w:val="en-GB"/>
         </w:rPr>
         <w:tab/>
         <w:t>;</w:t>
@@ -8190,6 +8298,7 @@
           <w:rFonts w:ascii="Consolas" w:hAnsi="Consolas"/>
           <w:sz w:val="20"/>
           <w:szCs w:val="20"/>
+          <w:lang w:val="en-GB"/>
         </w:rPr>
       </w:pPr>
     </w:p>
@@ -12194,19 +12303,7 @@
         <w:jc w:val="both"/>
       </w:pPr>
       <w:r>
-        <w:t xml:space="preserve">warnings: </w:t>
-      </w:r>
-      <w:r>
-        <w:t>una lista</w:t>
-      </w:r>
-      <w:r>
-        <w:t>, anche vuota,</w:t>
-      </w:r>
-      <w:r>
-        <w:t xml:space="preserve"> di oggetti di tipo CompilerError rappresentati gli </w:t>
-      </w:r>
-      <w:r>
-        <w:t>warning riscontrati dal compilatore.</w:t>
+        <w:t>warnings: una lista, anche vuota, di oggetti di tipo CompilerError rappresentati gli warning riscontrati dal compilatore.</w:t>
       </w:r>
     </w:p>
     <w:p>
@@ -12214,28 +12311,13 @@
         <w:jc w:val="both"/>
       </w:pPr>
       <w:r>
-        <w:t xml:space="preserve">La classe </w:t>
-      </w:r>
-      <w:r>
-        <w:t xml:space="preserve">CompilerError </w:t>
-      </w:r>
-      <w:r>
-        <w:t xml:space="preserve">contiene tre campi: </w:t>
-      </w:r>
-      <w:r>
-        <w:t>due interi per numero di riga e numero di colonna</w:t>
+        <w:t>La classe CompilerError contiene tre campi: due interi per numero di riga e numero di colonna</w:t>
       </w:r>
       <w:r>
         <w:t xml:space="preserve"> del token che ha generato errore</w:t>
       </w:r>
       <w:r>
-        <w:t xml:space="preserve"> e</w:t>
-      </w:r>
-      <w:r>
-        <w:t xml:space="preserve"> </w:t>
-      </w:r>
-      <w:r>
-        <w:t>la stringa riguardante il messaggio di errore.</w:t>
+        <w:t xml:space="preserve"> e la stringa riguardante il messaggio di errore.</w:t>
       </w:r>
     </w:p>
     <w:p>
@@ -12473,13 +12555,7 @@
         <w:t xml:space="preserve"> relativ</w:t>
       </w:r>
       <w:r>
-        <w:t xml:space="preserve">a </w:t>
-      </w:r>
-      <w:r>
-        <w:t>istanza di Header</w:t>
-      </w:r>
-      <w:r>
-        <w:t xml:space="preserve"> si usa </w:t>
+        <w:t xml:space="preserve">a istanza di Header si usa </w:t>
       </w:r>
       <w:r>
         <w:t>Integer.MAX_VALUE</w:t>
@@ -14657,6 +14733,95 @@
     </w:lvl>
   </w:abstractNum>
   <w:abstractNum w:abstractNumId="19" w15:restartNumberingAfterBreak="0">
+    <w:nsid w:val="77B65197"/>
+    <w:multiLevelType w:val="hybridMultilevel"/>
+    <w:tmpl w:val="79564BB2"/>
+    <w:lvl w:ilvl="0" w:tplc="04100011">
+      <w:start w:val="1"/>
+      <w:numFmt w:val="decimal"/>
+      <w:lvlText w:val="%1)"/>
+      <w:lvlJc w:val="left"/>
+      <w:pPr>
+        <w:ind w:left="720" w:hanging="360"/>
+      </w:pPr>
+      <w:rPr>
+        <w:rFonts w:hint="default"/>
+      </w:rPr>
+    </w:lvl>
+    <w:lvl w:ilvl="1" w:tplc="04100019" w:tentative="1">
+      <w:start w:val="1"/>
+      <w:numFmt w:val="lowerLetter"/>
+      <w:lvlText w:val="%2."/>
+      <w:lvlJc w:val="left"/>
+      <w:pPr>
+        <w:ind w:left="1440" w:hanging="360"/>
+      </w:pPr>
+    </w:lvl>
+    <w:lvl w:ilvl="2" w:tplc="0410001B" w:tentative="1">
+      <w:start w:val="1"/>
+      <w:numFmt w:val="lowerRoman"/>
+      <w:lvlText w:val="%3."/>
+      <w:lvlJc w:val="right"/>
+      <w:pPr>
+        <w:ind w:left="2160" w:hanging="180"/>
+      </w:pPr>
+    </w:lvl>
+    <w:lvl w:ilvl="3" w:tplc="0410000F" w:tentative="1">
+      <w:start w:val="1"/>
+      <w:numFmt w:val="decimal"/>
+      <w:lvlText w:val="%4."/>
+      <w:lvlJc w:val="left"/>
+      <w:pPr>
+        <w:ind w:left="2880" w:hanging="360"/>
+      </w:pPr>
+    </w:lvl>
+    <w:lvl w:ilvl="4" w:tplc="04100019" w:tentative="1">
+      <w:start w:val="1"/>
+      <w:numFmt w:val="lowerLetter"/>
+      <w:lvlText w:val="%5."/>
+      <w:lvlJc w:val="left"/>
+      <w:pPr>
+        <w:ind w:left="3600" w:hanging="360"/>
+      </w:pPr>
+    </w:lvl>
+    <w:lvl w:ilvl="5" w:tplc="0410001B" w:tentative="1">
+      <w:start w:val="1"/>
+      <w:numFmt w:val="lowerRoman"/>
+      <w:lvlText w:val="%6."/>
+      <w:lvlJc w:val="right"/>
+      <w:pPr>
+        <w:ind w:left="4320" w:hanging="180"/>
+      </w:pPr>
+    </w:lvl>
+    <w:lvl w:ilvl="6" w:tplc="0410000F" w:tentative="1">
+      <w:start w:val="1"/>
+      <w:numFmt w:val="decimal"/>
+      <w:lvlText w:val="%7."/>
+      <w:lvlJc w:val="left"/>
+      <w:pPr>
+        <w:ind w:left="5040" w:hanging="360"/>
+      </w:pPr>
+    </w:lvl>
+    <w:lvl w:ilvl="7" w:tplc="04100019" w:tentative="1">
+      <w:start w:val="1"/>
+      <w:numFmt w:val="lowerLetter"/>
+      <w:lvlText w:val="%8."/>
+      <w:lvlJc w:val="left"/>
+      <w:pPr>
+        <w:ind w:left="5760" w:hanging="360"/>
+      </w:pPr>
+    </w:lvl>
+    <w:lvl w:ilvl="8" w:tplc="0410001B" w:tentative="1">
+      <w:start w:val="1"/>
+      <w:numFmt w:val="lowerRoman"/>
+      <w:lvlText w:val="%9."/>
+      <w:lvlJc w:val="right"/>
+      <w:pPr>
+        <w:ind w:left="6480" w:hanging="180"/>
+      </w:pPr>
+    </w:lvl>
+  </w:abstractNum>
+  <w:abstractNum w:abstractNumId="20" w15:restartNumberingAfterBreak="0">
     <w:nsid w:val="79C1332F"/>
     <w:multiLevelType w:val="hybridMultilevel"/>
     <w:tmpl w:val="447009E4"/>
@@ -14788,7 +14953,7 @@
     <w:abstractNumId w:val="1"/>
   </w:num>
   <w:num w:numId="15" w16cid:durableId="1463694595">
-    <w:abstractNumId w:val="19"/>
+    <w:abstractNumId w:val="20"/>
   </w:num>
   <w:num w:numId="16" w16cid:durableId="1341544593">
     <w:abstractNumId w:val="18"/>
@@ -14804,6 +14969,9 @@
   </w:num>
   <w:num w:numId="20" w16cid:durableId="2104911279">
     <w:abstractNumId w:val="9"/>
+  </w:num>
+  <w:num w:numId="21" w16cid:durableId="688261685">
+    <w:abstractNumId w:val="19"/>
   </w:num>
 </w:numbering>
 </file>

</xml_diff>